<commit_message>
Actualización de las consultas de base de datos
</commit_message>
<xml_diff>
--- a/Consultas_Lab_09.docx
+++ b/Consultas_Lab_09.docx
@@ -4,6 +4,9 @@
   <w:body>
     <w:p>
       <w:r>
+        <w:rPr>
+          <w:noProof/>
+        </w:rPr>
         <w:drawing>
           <wp:inline distT="0" distB="0" distL="0" distR="0" wp14:anchorId="598884B6" wp14:editId="50FBD291">
             <wp:extent cx="5612130" cy="3606165"/>
@@ -42,10 +45,10 @@
       </w:r>
       <w:r>
         <w:drawing>
-          <wp:inline distT="0" distB="0" distL="0" distR="0" wp14:anchorId="7A6371E7" wp14:editId="3FB4300A">
-            <wp:extent cx="5612130" cy="2981325"/>
-            <wp:effectExtent l="0" t="0" r="7620" b="9525"/>
-            <wp:docPr id="1333574374" name="Imagen 1" descr="Tabla&#10;&#10;El contenido generado por IA puede ser incorrecto."/>
+          <wp:inline distT="0" distB="0" distL="0" distR="0" wp14:anchorId="087500E4" wp14:editId="5FC229CE">
+            <wp:extent cx="5612130" cy="3547110"/>
+            <wp:effectExtent l="0" t="0" r="7620" b="0"/>
+            <wp:docPr id="952424334" name="Imagen 1" descr="Texto, Aplicación&#10;&#10;El contenido generado por IA puede ser incorrecto."/>
             <wp:cNvGraphicFramePr>
               <a:graphicFrameLocks xmlns:a="http://schemas.openxmlformats.org/drawingml/2006/main" noChangeAspect="1"/>
             </wp:cNvGraphicFramePr>
@@ -53,7 +56,7 @@
               <a:graphicData uri="http://schemas.openxmlformats.org/drawingml/2006/picture">
                 <pic:pic xmlns:pic="http://schemas.openxmlformats.org/drawingml/2006/picture">
                   <pic:nvPicPr>
-                    <pic:cNvPr id="1333574374" name="Imagen 1" descr="Tabla&#10;&#10;El contenido generado por IA puede ser incorrecto."/>
+                    <pic:cNvPr id="952424334" name="Imagen 1" descr="Texto, Aplicación&#10;&#10;El contenido generado por IA puede ser incorrecto."/>
                     <pic:cNvPicPr/>
                   </pic:nvPicPr>
                   <pic:blipFill>
@@ -65,7 +68,7 @@
                   <pic:spPr>
                     <a:xfrm>
                       <a:off x="0" y="0"/>
-                      <a:ext cx="5612130" cy="2981325"/>
+                      <a:ext cx="5612130" cy="3547110"/>
                     </a:xfrm>
                     <a:prstGeom prst="rect">
                       <a:avLst/>
@@ -80,10 +83,10 @@
       <w:r>
         <w:lastRenderedPageBreak/>
         <w:drawing>
-          <wp:inline distT="0" distB="0" distL="0" distR="0" wp14:anchorId="172C0411" wp14:editId="04E39B26">
-            <wp:extent cx="5612130" cy="2760345"/>
-            <wp:effectExtent l="0" t="0" r="7620" b="1905"/>
-            <wp:docPr id="485512539" name="Imagen 1" descr="Tabla&#10;&#10;El contenido generado por IA puede ser incorrecto."/>
+          <wp:inline distT="0" distB="0" distL="0" distR="0" wp14:anchorId="0C7E234C" wp14:editId="610B5E28">
+            <wp:extent cx="5612130" cy="5918200"/>
+            <wp:effectExtent l="0" t="0" r="7620" b="6350"/>
+            <wp:docPr id="120642557" name="Imagen 1" descr="Texto&#10;&#10;El contenido generado por IA puede ser incorrecto."/>
             <wp:cNvGraphicFramePr>
               <a:graphicFrameLocks xmlns:a="http://schemas.openxmlformats.org/drawingml/2006/main" noChangeAspect="1"/>
             </wp:cNvGraphicFramePr>
@@ -91,7 +94,7 @@
               <a:graphicData uri="http://schemas.openxmlformats.org/drawingml/2006/picture">
                 <pic:pic xmlns:pic="http://schemas.openxmlformats.org/drawingml/2006/picture">
                   <pic:nvPicPr>
-                    <pic:cNvPr id="485512539" name="Imagen 1" descr="Tabla&#10;&#10;El contenido generado por IA puede ser incorrecto."/>
+                    <pic:cNvPr id="120642557" name="Imagen 1" descr="Texto&#10;&#10;El contenido generado por IA puede ser incorrecto."/>
                     <pic:cNvPicPr/>
                   </pic:nvPicPr>
                   <pic:blipFill>
@@ -103,7 +106,7 @@
                   <pic:spPr>
                     <a:xfrm>
                       <a:off x="0" y="0"/>
-                      <a:ext cx="5612130" cy="2760345"/>
+                      <a:ext cx="5612130" cy="5918200"/>
                     </a:xfrm>
                     <a:prstGeom prst="rect">
                       <a:avLst/>
@@ -116,8 +119,12 @@
         </w:drawing>
       </w:r>
       <w:r>
+        <w:rPr>
+          <w:noProof/>
+        </w:rPr>
+        <w:lastRenderedPageBreak/>
         <w:drawing>
-          <wp:inline distT="0" distB="0" distL="0" distR="0" wp14:anchorId="73993176" wp14:editId="2B4279D0">
+          <wp:inline distT="0" distB="0" distL="0" distR="0" wp14:anchorId="73993176" wp14:editId="16DBDE57">
             <wp:extent cx="5612130" cy="3681730"/>
             <wp:effectExtent l="0" t="0" r="7620" b="0"/>
             <wp:docPr id="1159373448" name="Imagen 1" descr="Interfaz de usuario gráfica, Texto&#10;&#10;El contenido generado por IA puede ser incorrecto."/>

</xml_diff>